<commit_message>
Demonstration of iteration technique
Demo of iteration to get optimum samples from a pilot sample.
</commit_message>
<xml_diff>
--- a/statistical analysis/notes/3.t-distribution.docx
+++ b/statistical analysis/notes/3.t-distribution.docx
@@ -1869,10 +1869,7 @@
         </w:numPr>
       </w:pPr>
       <w:r>
-        <w:t>Q~B{</w:t>
-      </w:r>
-      <w:r>
-        <w:t>nπ,n</w:t>
+        <w:t>Q~B{nπ,n</w:t>
       </w:r>
       <w:r>
         <w:rPr>
@@ -1931,10 +1928,7 @@
         <w:t>i</w:t>
       </w:r>
       <w:r>
-        <w:t xml:space="preserve"> = </w:t>
-      </w:r>
-      <w:r>
-        <w:t xml:space="preserve">{0,1}) and </w:t>
+        <w:t xml:space="preserve"> = {0,1}) and </w:t>
       </w:r>
       <m:oMath>
         <m:r>
@@ -2437,13 +2431,7 @@
           <w:rPr>
             <w:rFonts w:ascii="Cambria Math" w:hAnsi="Cambria Math"/>
           </w:rPr>
-          <m:t>= </m:t>
-        </m:r>
-        <m:r>
-          <w:rPr>
-            <w:rFonts w:ascii="Cambria Math" w:hAnsi="Cambria Math"/>
-          </w:rPr>
-          <m:t>E</m:t>
+          <m:t>= E</m:t>
         </m:r>
         <m:d>
           <m:dPr>
@@ -2672,13 +2660,7 @@
           <w:rPr>
             <w:rFonts w:ascii="Cambria Math" w:hAnsi="Cambria Math"/>
           </w:rPr>
-          <m:t>= </m:t>
-        </m:r>
-        <m:r>
-          <w:rPr>
-            <w:rFonts w:ascii="Cambria Math" w:hAnsi="Cambria Math"/>
-          </w:rPr>
-          <m:t>V</m:t>
+          <m:t>= V</m:t>
         </m:r>
         <m:d>
           <m:dPr>
@@ -2922,37 +2904,11 @@
         <w:t xml:space="preserve">So </w:t>
       </w:r>
       <m:oMath>
-        <m:sSub>
-          <m:sSubPr>
-            <m:ctrlPr>
-              <w:rPr>
-                <w:rFonts w:ascii="Cambria Math" w:hAnsi="Cambria Math"/>
-                <w:i/>
-              </w:rPr>
-            </m:ctrlPr>
-          </m:sSubPr>
-          <m:e>
-            <m:r>
-              <w:rPr>
-                <w:rFonts w:ascii="Cambria Math" w:hAnsi="Cambria Math"/>
-              </w:rPr>
-              <m:t>σ</m:t>
-            </m:r>
-          </m:e>
-          <m:sub>
-            <m:r>
-              <w:rPr>
-                <w:rFonts w:ascii="Cambria Math" w:hAnsi="Cambria Math"/>
-              </w:rPr>
-              <m:t>p</m:t>
-            </m:r>
-          </m:sub>
-        </m:sSub>
         <m:r>
           <w:rPr>
             <w:rFonts w:ascii="Cambria Math" w:hAnsi="Cambria Math"/>
           </w:rPr>
-          <m:t xml:space="preserve">= </m:t>
+          <m:t xml:space="preserve">σ(p)= </m:t>
         </m:r>
         <m:rad>
           <m:radPr>
@@ -3334,6 +3290,16 @@
         <w:t>p</w:t>
       </w:r>
       <w:r>
+        <w:rPr>
+          <w:i/>
+          <w:iCs/>
+        </w:rPr>
+        <w:t xml:space="preserve"> </w:t>
+      </w:r>
+      <w:r>
+        <w:t>i.e. the hit rate of the samples selected</w:t>
+      </w:r>
+      <w:r>
         <w:t>.</w:t>
       </w:r>
     </w:p>
@@ -3363,9 +3329,6 @@
         <w:t>statistics using</w:t>
       </w:r>
       <w:r>
-        <w:t xml:space="preserve"> </w:t>
-      </w:r>
-      <w:r>
         <w:t xml:space="preserve"> the </w:t>
       </w:r>
       <w:r>
@@ -3392,10 +3355,7 @@
         <w:t>efine an estimate of</w:t>
       </w:r>
       <w:r>
-        <w:t xml:space="preserve"> st</w:t>
-      </w:r>
-      <w:r>
-        <w:t xml:space="preserve">andard deviation of population proportion with </w:t>
+        <w:t xml:space="preserve"> standard deviation of population proportion with </w:t>
       </w:r>
       <m:oMath>
         <m:rad>
@@ -3517,7 +3477,7 @@
           <v:shape id="_x0000_i1025" type="#_x0000_t75" style="width:147.75pt;height:61.5pt" o:ole="">
             <v:imagedata r:id="rId16" o:title=""/>
           </v:shape>
-          <o:OLEObject Type="Embed" ProgID="Unknown" ShapeID="_x0000_i1025" DrawAspect="Content" ObjectID="_1661093983" r:id="rId17"/>
+          <o:OLEObject Type="Embed" ProgID="Unknown" ShapeID="_x0000_i1025" DrawAspect="Content" ObjectID="_1661174584" r:id="rId17"/>
         </w:object>
       </w:r>
     </w:p>
@@ -3615,13 +3575,6 @@
     </w:p>
     <w:p/>
     <w:p>
-      <w:r>
-        <w:br w:type="page"/>
-      </w:r>
-    </w:p>
-    <w:p/>
-    <w:p/>
-    <w:p>
       <w:pPr>
         <w:pStyle w:val="Heading1"/>
       </w:pPr>
@@ -3648,7 +3601,7 @@
     </w:p>
     <w:p>
       <w:r>
-        <w:t xml:space="preserve">For the sari sagar suppose we are told that to estimate the sample size such that 90% Confidence interval falls withing </w:t>
+        <w:t xml:space="preserve">For the sari sagar suppose we are told that to estimate the sample size such that 90% Confidence interval falls within </w:t>
       </w:r>
       <w:r>
         <w:rPr>
@@ -4059,30 +4012,11 @@
         <w:t>1</w:t>
       </w:r>
       <w:r>
-        <w:t xml:space="preserve"> should be 500 INR</w:t>
-      </w:r>
-    </w:p>
-    <w:p/>
-    <w:p>
-      <w:r>
-        <w:t>n &gt;= 230. Thus n has to be at least 230 for this precision.</w:t>
-      </w:r>
-    </w:p>
-    <w:p>
-      <w:r>
-        <w:t>If we want precision of INR 250 n will be n &gt;= 920 (230*2</w:t>
-      </w:r>
-      <w:r>
-        <w:rPr>
-          <w:vertAlign w:val="superscript"/>
-        </w:rPr>
-        <w:t>2</w:t>
-      </w:r>
-      <w:r>
-        <w:t>).</w:t>
-      </w:r>
-    </w:p>
-    <w:p>
+        <w:t xml:space="preserve"> </w:t>
+      </w:r>
+      <w:r>
+        <w:t>is the Desired Margin of Error*2 or DMOE*2</w:t>
+      </w:r>
       <w:r>
         <w:br w:type="page"/>
       </w:r>
@@ -4121,7 +4055,10 @@
         <w:t>±</w:t>
       </w:r>
       <w:r>
-        <w:t>precision.</w:t>
+        <w:t>DMOE</w:t>
+      </w:r>
+      <w:r>
+        <w:t>.</w:t>
       </w:r>
     </w:p>
     <w:p>
@@ -4130,10 +4067,10 @@
           <w:noProof/>
         </w:rPr>
         <w:drawing>
-          <wp:inline distT="0" distB="0" distL="0" distR="0" wp14:anchorId="2EA0AD16" wp14:editId="33304182">
-            <wp:extent cx="2463800" cy="1944216"/>
-            <wp:effectExtent l="0" t="0" r="0" b="0"/>
-            <wp:docPr id="198" name="Picture 198"/>
+          <wp:inline distT="0" distB="0" distL="0" distR="0" wp14:anchorId="0C61ECCC" wp14:editId="162DA855">
+            <wp:extent cx="3054350" cy="2413172"/>
+            <wp:effectExtent l="0" t="0" r="0" b="6350"/>
+            <wp:docPr id="30" name="Picture 30"/>
             <wp:cNvGraphicFramePr>
               <a:graphicFrameLocks xmlns:a="http://schemas.openxmlformats.org/drawingml/2006/main" noChangeAspect="1"/>
             </wp:cNvGraphicFramePr>
@@ -4162,7 +4099,7 @@
                   <pic:spPr bwMode="auto">
                     <a:xfrm>
                       <a:off x="0" y="0"/>
-                      <a:ext cx="2473241" cy="1951666"/>
+                      <a:ext cx="3065300" cy="2421824"/>
                     </a:xfrm>
                     <a:prstGeom prst="rect">
                       <a:avLst/>
@@ -4219,7 +4156,10 @@
         <w:t xml:space="preserve"> x </w:t>
       </w:r>
       <w:r>
-        <w:t xml:space="preserve">Precision = </w:t>
+        <w:t>DMOE</w:t>
+      </w:r>
+      <w:r>
+        <w:t xml:space="preserve"> = </w:t>
       </w:r>
       <w:r>
         <w:t xml:space="preserve">Upper </w:t>
@@ -4231,6 +4171,9 @@
         <w:t xml:space="preserve"> Lower limit i.e. </w:t>
       </w:r>
       <w:r>
+        <w:rPr>
+          <w:noProof/>
+        </w:rPr>
         <w:drawing>
           <wp:inline distT="0" distB="0" distL="0" distR="0" wp14:anchorId="45AAC180" wp14:editId="7CC20218">
             <wp:extent cx="902628" cy="325483"/>
@@ -4271,6 +4214,9 @@
         <w:t xml:space="preserve">- </w:t>
       </w:r>
       <w:r>
+        <w:rPr>
+          <w:noProof/>
+        </w:rPr>
         <w:drawing>
           <wp:inline distT="0" distB="0" distL="0" distR="0" wp14:anchorId="6A85ED4A" wp14:editId="6A379FFD">
             <wp:extent cx="944542" cy="353786"/>
@@ -4308,16 +4254,19 @@
         </w:drawing>
       </w:r>
       <w:r>
-        <w:t>&lt;</w:t>
-      </w:r>
-      <w:r>
-        <w:t xml:space="preserve">= </w:t>
+        <w:rPr>
+          <w:rFonts w:cstheme="minorHAnsi"/>
+        </w:rPr>
+        <w:t>≤</w:t>
+      </w:r>
+      <w:r>
+        <w:t xml:space="preserve"> </w:t>
       </w:r>
       <w:r>
         <w:t xml:space="preserve">2 x </w:t>
       </w:r>
       <w:r>
-        <w:t>precision</w:t>
+        <w:t>DMOE</w:t>
       </w:r>
       <w:r>
         <w:t xml:space="preserve"> is known</w:t>
@@ -4517,6 +4466,7 @@
         <w:pStyle w:val="ListParagraph"/>
         <w:rPr>
           <w:rFonts w:eastAsiaTheme="minorEastAsia"/>
+          <w:i/>
           <w:iCs/>
           <w:color w:val="000000" w:themeColor="text1"/>
           <w:kern w:val="24"/>
@@ -4685,27 +4635,7 @@
                       <w:sz w:val="36"/>
                       <w:szCs w:val="36"/>
                     </w:rPr>
-                    <m:t>1</m:t>
-                  </m:r>
-                  <m:r>
-                    <w:rPr>
-                      <w:rFonts w:ascii="Cambria Math" w:hAnsi="Cambria Math"/>
-                      <w:color w:val="000000" w:themeColor="text1"/>
-                      <w:kern w:val="24"/>
-                      <w:sz w:val="36"/>
-                      <w:szCs w:val="36"/>
-                    </w:rPr>
-                    <m:t>+</m:t>
-                  </m:r>
-                  <m:r>
-                    <w:rPr>
-                      <w:rFonts w:ascii="Cambria Math" w:hAnsi="Cambria Math"/>
-                      <w:color w:val="000000" w:themeColor="text1"/>
-                      <w:kern w:val="24"/>
-                      <w:sz w:val="36"/>
-                      <w:szCs w:val="36"/>
-                    </w:rPr>
-                    <m:t>CI</m:t>
+                    <m:t>1+CI</m:t>
                   </m:r>
                 </m:num>
                 <m:den>
@@ -4907,37 +4837,7 @@
                           <w:sz w:val="36"/>
                           <w:szCs w:val="36"/>
                         </w:rPr>
-                        <m:t>1</m:t>
-                      </m:r>
-                      <m:r>
-                        <w:rPr>
-                          <w:rFonts w:ascii="Cambria Math" w:hAnsi="Cambria Math"/>
-                          <w:color w:val="000000" w:themeColor="text1"/>
-                          <w:kern w:val="24"/>
-                          <w:sz w:val="36"/>
-                          <w:szCs w:val="36"/>
-                        </w:rPr>
-                        <m:t>-</m:t>
-                      </m:r>
-                      <m:r>
-                        <w:rPr>
-                          <w:rFonts w:ascii="Cambria Math" w:hAnsi="Cambria Math"/>
-                          <w:color w:val="000000" w:themeColor="text1"/>
-                          <w:kern w:val="24"/>
-                          <w:sz w:val="36"/>
-                          <w:szCs w:val="36"/>
-                        </w:rPr>
-                        <m:t>CI</m:t>
-                      </m:r>
-                      <m:r>
-                        <w:rPr>
-                          <w:rFonts w:ascii="Cambria Math" w:hAnsi="Cambria Math"/>
-                          <w:color w:val="000000" w:themeColor="text1"/>
-                          <w:kern w:val="24"/>
-                          <w:sz w:val="36"/>
-                          <w:szCs w:val="36"/>
-                        </w:rPr>
-                        <m:t xml:space="preserve"> </m:t>
+                        <m:t xml:space="preserve">1-CI </m:t>
                       </m:r>
                     </m:num>
                     <m:den>
@@ -4966,18 +4866,7 @@
               <w:szCs w:val="36"/>
               <w:lang w:val="el-GR"/>
             </w:rPr>
-            <m:t>≤2*</m:t>
-          </m:r>
-          <m:r>
-            <w:rPr>
-              <w:rFonts w:ascii="Cambria Math" w:eastAsiaTheme="minorEastAsia" w:hAnsi="Cambria Math"/>
-              <w:color w:val="000000" w:themeColor="text1"/>
-              <w:kern w:val="24"/>
-              <w:sz w:val="36"/>
-              <w:szCs w:val="36"/>
-              <w:lang w:val="el-GR"/>
-            </w:rPr>
-            <m:t>precision</m:t>
+            <m:t>≤2*DMOE</m:t>
           </m:r>
         </m:oMath>
       </m:oMathPara>
@@ -5286,29 +5175,7 @@
             <w:szCs w:val="36"/>
             <w:lang w:val="el-GR"/>
           </w:rPr>
-          <m:t>≤</m:t>
-        </m:r>
-        <m:r>
-          <w:rPr>
-            <w:rFonts w:ascii="Cambria Math" w:eastAsiaTheme="minorEastAsia" w:hAnsi="Cambria Math"/>
-            <w:color w:val="000000" w:themeColor="text1"/>
-            <w:kern w:val="24"/>
-            <w:sz w:val="36"/>
-            <w:szCs w:val="36"/>
-            <w:lang w:val="el-GR"/>
-          </w:rPr>
-          <m:t>2*</m:t>
-        </m:r>
-        <m:r>
-          <w:rPr>
-            <w:rFonts w:ascii="Cambria Math" w:eastAsiaTheme="minorEastAsia" w:hAnsi="Cambria Math"/>
-            <w:color w:val="000000" w:themeColor="text1"/>
-            <w:kern w:val="24"/>
-            <w:sz w:val="36"/>
-            <w:szCs w:val="36"/>
-            <w:lang w:val="el-GR"/>
-          </w:rPr>
-          <m:t>precision</m:t>
+          <m:t>≤2*DMOE</m:t>
         </m:r>
       </m:oMath>
       <w:r>
@@ -5622,18 +5489,7 @@
             <w:szCs w:val="36"/>
             <w:lang w:val="el-GR"/>
           </w:rPr>
-          <m:t>≤2*</m:t>
-        </m:r>
-        <m:r>
-          <w:rPr>
-            <w:rFonts w:ascii="Cambria Math" w:eastAsiaTheme="minorEastAsia" w:hAnsi="Cambria Math"/>
-            <w:color w:val="000000" w:themeColor="text1"/>
-            <w:kern w:val="24"/>
-            <w:sz w:val="36"/>
-            <w:szCs w:val="36"/>
-            <w:lang w:val="el-GR"/>
-          </w:rPr>
-          <m:t>precision</m:t>
+          <m:t>≤2*DMOE</m:t>
         </m:r>
       </m:oMath>
       <w:r>
@@ -5817,17 +5673,7 @@
                 <w:sz w:val="36"/>
                 <w:szCs w:val="36"/>
               </w:rPr>
-              <m:t>σ</m:t>
-            </m:r>
-            <m:r>
-              <w:rPr>
-                <w:rFonts w:ascii="Cambria Math" w:eastAsiaTheme="minorEastAsia" w:hAnsi="Cambria Math"/>
-                <w:color w:val="000000" w:themeColor="text1"/>
-                <w:kern w:val="24"/>
-                <w:sz w:val="36"/>
-                <w:szCs w:val="36"/>
-              </w:rPr>
-              <m:t>(</m:t>
+              <m:t>σ(</m:t>
             </m:r>
             <m:sSub>
               <m:sSubPr>
@@ -6001,18 +5847,7 @@
                 <w:szCs w:val="36"/>
                 <w:lang w:val="el-GR"/>
               </w:rPr>
-              <m:t>2*</m:t>
-            </m:r>
-            <m:r>
-              <w:rPr>
-                <w:rFonts w:ascii="Cambria Math" w:eastAsiaTheme="minorEastAsia" w:hAnsi="Cambria Math"/>
-                <w:color w:val="000000" w:themeColor="text1"/>
-                <w:kern w:val="24"/>
-                <w:sz w:val="36"/>
-                <w:szCs w:val="36"/>
-                <w:lang w:val="el-GR"/>
-              </w:rPr>
-              <m:t>precision</m:t>
+              <m:t>2*DMOE</m:t>
             </m:r>
           </m:den>
         </m:f>
@@ -6059,18 +5894,7 @@
             <w:szCs w:val="36"/>
             <w:lang w:val="el-GR"/>
           </w:rPr>
-          <m:t>n</m:t>
-        </m:r>
-        <m:r>
-          <w:rPr>
-            <w:rFonts w:ascii="Cambria Math" w:eastAsiaTheme="minorEastAsia" w:hAnsi="Cambria Math"/>
-            <w:color w:val="000000" w:themeColor="text1"/>
-            <w:kern w:val="24"/>
-            <w:sz w:val="36"/>
-            <w:szCs w:val="36"/>
-            <w:lang w:val="el-GR"/>
-          </w:rPr>
-          <m:t>≥</m:t>
+          <m:t>n≥</m:t>
         </m:r>
         <m:sSup>
           <m:sSupPr>
@@ -6128,17 +5952,7 @@
                         <w:sz w:val="36"/>
                         <w:szCs w:val="36"/>
                       </w:rPr>
-                      <m:t>σ</m:t>
-                    </m:r>
-                    <m:r>
-                      <w:rPr>
-                        <w:rFonts w:ascii="Cambria Math" w:eastAsiaTheme="minorEastAsia" w:hAnsi="Cambria Math"/>
-                        <w:color w:val="000000" w:themeColor="text1"/>
-                        <w:kern w:val="24"/>
-                        <w:sz w:val="36"/>
-                        <w:szCs w:val="36"/>
-                      </w:rPr>
-                      <m:t>(</m:t>
+                      <m:t>σ(</m:t>
                     </m:r>
                     <m:sSub>
                       <m:sSubPr>
@@ -6312,18 +6126,7 @@
                         <w:szCs w:val="36"/>
                         <w:lang w:val="el-GR"/>
                       </w:rPr>
-                      <m:t>2*</m:t>
-                    </m:r>
-                    <m:r>
-                      <w:rPr>
-                        <w:rFonts w:ascii="Cambria Math" w:eastAsiaTheme="minorEastAsia" w:hAnsi="Cambria Math"/>
-                        <w:color w:val="000000" w:themeColor="text1"/>
-                        <w:kern w:val="24"/>
-                        <w:sz w:val="36"/>
-                        <w:szCs w:val="36"/>
-                        <w:lang w:val="el-GR"/>
-                      </w:rPr>
-                      <m:t>precision</m:t>
+                      <m:t>2*DMOE</m:t>
                     </m:r>
                   </m:den>
                 </m:f>
@@ -6564,8 +6367,6 @@
         </w:rPr>
         <w:t>T</w:t>
       </w:r>
-      <w:bookmarkStart w:id="3" w:name="_GoBack"/>
-      <w:bookmarkEnd w:id="3"/>
       <w:r>
         <w:rPr>
           <w:rFonts w:eastAsiaTheme="minorEastAsia"/>
@@ -6579,7 +6380,17 @@
     <w:p>
       <w:pPr>
         <w:pStyle w:val="ListParagraph"/>
-      </w:pPr>
+        <w:rPr>
+          <w:rFonts w:eastAsiaTheme="minorEastAsia"/>
+          <w:iCs/>
+          <w:color w:val="000000" w:themeColor="text1"/>
+          <w:kern w:val="24"/>
+          <w:sz w:val="36"/>
+          <w:szCs w:val="36"/>
+          <w:lang w:val="el-GR"/>
+        </w:rPr>
+      </w:pPr>
+      <w:bookmarkStart w:id="3" w:name="_Hlk50544134"/>
       <m:oMathPara>
         <m:oMath>
           <m:r>
@@ -6650,27 +6461,7 @@
                           <w:sz w:val="36"/>
                           <w:szCs w:val="36"/>
                         </w:rPr>
-                        <m:t>σ</m:t>
-                      </m:r>
-                      <m:r>
-                        <w:rPr>
-                          <w:rFonts w:ascii="Cambria Math" w:eastAsiaTheme="minorEastAsia" w:hAnsi="Cambria Math"/>
-                          <w:color w:val="000000" w:themeColor="text1"/>
-                          <w:kern w:val="24"/>
-                          <w:sz w:val="36"/>
-                          <w:szCs w:val="36"/>
-                        </w:rPr>
-                        <m:t>*</m:t>
-                      </m:r>
-                      <m:r>
-                        <w:rPr>
-                          <w:rFonts w:ascii="Cambria Math" w:eastAsiaTheme="minorEastAsia" w:hAnsi="Cambria Math"/>
-                          <w:color w:val="000000" w:themeColor="text1"/>
-                          <w:kern w:val="24"/>
-                          <w:sz w:val="36"/>
-                          <w:szCs w:val="36"/>
-                        </w:rPr>
-                        <m:t>(</m:t>
+                        <m:t>σ*(</m:t>
                       </m:r>
                       <m:sSub>
                         <m:sSubPr>
@@ -6764,7 +6555,7 @@
                           <w:szCs w:val="36"/>
                           <w:lang w:val="el-GR"/>
                         </w:rPr>
-                        <m:t>precision</m:t>
+                        <m:t>DMOE</m:t>
                       </m:r>
                     </m:den>
                   </m:f>
@@ -6787,7 +6578,322 @@
           </m:sSup>
         </m:oMath>
       </m:oMathPara>
-    </w:p>
+      <w:bookmarkEnd w:id="3"/>
+    </w:p>
+    <w:p>
+      <w:pPr>
+        <w:rPr>
+          <w:rFonts w:eastAsiaTheme="minorEastAsia" w:cstheme="minorHAnsi"/>
+          <w:color w:val="000000" w:themeColor="text1"/>
+          <w:kern w:val="24"/>
+        </w:rPr>
+      </w:pPr>
+      <w:r>
+        <w:rPr>
+          <w:rFonts w:eastAsiaTheme="minorEastAsia" w:cstheme="minorHAnsi"/>
+          <w:color w:val="000000" w:themeColor="text1"/>
+          <w:kern w:val="24"/>
+        </w:rPr>
+        <w:t>The other way to remember the above equation is that</w:t>
+      </w:r>
+      <w:r>
+        <w:rPr>
+          <w:rFonts w:eastAsiaTheme="minorEastAsia" w:cstheme="minorHAnsi"/>
+          <w:color w:val="000000" w:themeColor="text1"/>
+          <w:kern w:val="24"/>
+        </w:rPr>
+        <w:t xml:space="preserve"> in the figure for normal distribution</w:t>
+      </w:r>
+    </w:p>
+    <w:p>
+      <w:pPr>
+        <w:rPr>
+          <w:rFonts w:eastAsiaTheme="minorEastAsia" w:cstheme="minorHAnsi"/>
+          <w:color w:val="000000" w:themeColor="text1"/>
+          <w:kern w:val="24"/>
+        </w:rPr>
+      </w:pPr>
+      <w:r>
+        <w:rPr>
+          <w:noProof/>
+        </w:rPr>
+        <w:drawing>
+          <wp:inline distT="0" distB="0" distL="0" distR="0" wp14:anchorId="6AFA3C05" wp14:editId="1CDD8C2C">
+            <wp:extent cx="3054350" cy="2413172"/>
+            <wp:effectExtent l="0" t="0" r="0" b="6350"/>
+            <wp:docPr id="10" name="Picture 10"/>
+            <wp:cNvGraphicFramePr>
+              <a:graphicFrameLocks xmlns:a="http://schemas.openxmlformats.org/drawingml/2006/main" noChangeAspect="1"/>
+            </wp:cNvGraphicFramePr>
+            <a:graphic xmlns:a="http://schemas.openxmlformats.org/drawingml/2006/main">
+              <a:graphicData uri="http://schemas.openxmlformats.org/drawingml/2006/picture">
+                <pic:pic xmlns:pic="http://schemas.openxmlformats.org/drawingml/2006/picture">
+                  <pic:nvPicPr>
+                    <pic:cNvPr id="0" name="Picture 3"/>
+                    <pic:cNvPicPr>
+                      <a:picLocks noChangeAspect="1" noChangeArrowheads="1"/>
+                    </pic:cNvPicPr>
+                  </pic:nvPicPr>
+                  <pic:blipFill>
+                    <a:blip r:embed="rId20" cstate="print">
+                      <a:extLst>
+                        <a:ext uri="{28A0092B-C50C-407E-A947-70E740481C1C}">
+                          <a14:useLocalDpi xmlns:a14="http://schemas.microsoft.com/office/drawing/2010/main" val="0"/>
+                        </a:ext>
+                      </a:extLst>
+                    </a:blip>
+                    <a:srcRect/>
+                    <a:stretch>
+                      <a:fillRect/>
+                    </a:stretch>
+                  </pic:blipFill>
+                  <pic:spPr bwMode="auto">
+                    <a:xfrm>
+                      <a:off x="0" y="0"/>
+                      <a:ext cx="3065300" cy="2421824"/>
+                    </a:xfrm>
+                    <a:prstGeom prst="rect">
+                      <a:avLst/>
+                    </a:prstGeom>
+                    <a:noFill/>
+                  </pic:spPr>
+                </pic:pic>
+              </a:graphicData>
+            </a:graphic>
+          </wp:inline>
+        </w:drawing>
+      </w:r>
+    </w:p>
+    <w:p>
+      <w:pPr>
+        <w:rPr>
+          <w:rFonts w:eastAsiaTheme="minorEastAsia" w:cstheme="minorHAnsi"/>
+          <w:color w:val="000000" w:themeColor="text1"/>
+          <w:kern w:val="24"/>
+        </w:rPr>
+      </w:pPr>
+    </w:p>
+    <w:p>
+      <w:pPr>
+        <w:rPr>
+          <w:rFonts w:eastAsiaTheme="minorEastAsia" w:cstheme="minorHAnsi"/>
+          <w:i/>
+          <w:color w:val="000000" w:themeColor="text1"/>
+          <w:kern w:val="24"/>
+          <w:vertAlign w:val="subscript"/>
+        </w:rPr>
+      </w:pPr>
+      <w:r>
+        <w:rPr>
+          <w:rFonts w:eastAsiaTheme="minorEastAsia" w:cstheme="minorHAnsi"/>
+          <w:color w:val="000000" w:themeColor="text1"/>
+          <w:kern w:val="24"/>
+        </w:rPr>
+        <w:t xml:space="preserve">The length </w:t>
+      </w:r>
+      <m:oMath>
+        <m:r>
+          <w:rPr>
+            <w:rFonts w:ascii="Cambria Math" w:eastAsiaTheme="minorEastAsia" w:hAnsi="Cambria Math" w:cstheme="minorHAnsi"/>
+            <w:color w:val="000000" w:themeColor="text1"/>
+            <w:kern w:val="24"/>
+          </w:rPr>
+          <m:t xml:space="preserve">DMOE= </m:t>
+        </m:r>
+        <m:f>
+          <m:fPr>
+            <m:ctrlPr>
+              <w:rPr>
+                <w:rFonts w:ascii="Cambria Math" w:eastAsiaTheme="minorEastAsia" w:hAnsi="Cambria Math"/>
+                <w:i/>
+                <w:color w:val="000000" w:themeColor="text1"/>
+                <w:kern w:val="24"/>
+              </w:rPr>
+            </m:ctrlPr>
+          </m:fPr>
+          <m:num>
+            <m:r>
+              <w:rPr>
+                <w:rFonts w:ascii="Cambria Math" w:eastAsiaTheme="minorEastAsia" w:hAnsi="Cambria Math"/>
+                <w:color w:val="000000" w:themeColor="text1"/>
+                <w:kern w:val="24"/>
+              </w:rPr>
+              <m:t>σ</m:t>
+            </m:r>
+          </m:num>
+          <m:den>
+            <m:rad>
+              <m:radPr>
+                <m:degHide m:val="1"/>
+                <m:ctrlPr>
+                  <w:rPr>
+                    <w:rFonts w:ascii="Cambria Math" w:eastAsiaTheme="minorEastAsia" w:hAnsi="Cambria Math"/>
+                    <w:i/>
+                    <w:color w:val="000000" w:themeColor="text1"/>
+                    <w:kern w:val="24"/>
+                  </w:rPr>
+                </m:ctrlPr>
+              </m:radPr>
+              <m:deg/>
+              <m:e>
+                <m:r>
+                  <w:rPr>
+                    <w:rFonts w:ascii="Cambria Math" w:eastAsiaTheme="minorEastAsia" w:hAnsi="Cambria Math"/>
+                    <w:color w:val="000000" w:themeColor="text1"/>
+                    <w:kern w:val="24"/>
+                  </w:rPr>
+                  <m:t>n</m:t>
+                </m:r>
+              </m:e>
+            </m:rad>
+          </m:den>
+        </m:f>
+        <m:r>
+          <w:rPr>
+            <w:rFonts w:ascii="Cambria Math" w:eastAsiaTheme="minorEastAsia" w:hAnsi="Cambria Math"/>
+            <w:color w:val="000000" w:themeColor="text1"/>
+            <w:kern w:val="24"/>
+          </w:rPr>
+          <m:t>*(</m:t>
+        </m:r>
+        <m:sSub>
+          <m:sSubPr>
+            <m:ctrlPr>
+              <w:rPr>
+                <w:rFonts w:ascii="Cambria Math" w:eastAsiaTheme="minorEastAsia" w:hAnsi="Cambria Math"/>
+                <w:i/>
+                <w:iCs/>
+                <w:color w:val="000000" w:themeColor="text1"/>
+                <w:kern w:val="24"/>
+                <w:lang w:val="el-GR"/>
+              </w:rPr>
+            </m:ctrlPr>
+          </m:sSubPr>
+          <m:e>
+            <m:r>
+              <w:rPr>
+                <w:rFonts w:ascii="Cambria Math" w:eastAsiaTheme="minorEastAsia" w:hAnsi="Cambria Math"/>
+                <w:color w:val="000000" w:themeColor="text1"/>
+                <w:kern w:val="24"/>
+              </w:rPr>
+              <m:t>Z</m:t>
+            </m:r>
+          </m:e>
+          <m:sub>
+            <m:f>
+              <m:fPr>
+                <m:ctrlPr>
+                  <w:rPr>
+                    <w:rFonts w:ascii="Cambria Math" w:eastAsiaTheme="minorEastAsia" w:hAnsi="Cambria Math"/>
+                    <w:i/>
+                    <w:iCs/>
+                    <w:color w:val="000000" w:themeColor="text1"/>
+                    <w:kern w:val="24"/>
+                    <w:lang w:val="el-GR"/>
+                  </w:rPr>
+                </m:ctrlPr>
+              </m:fPr>
+              <m:num>
+                <m:r>
+                  <w:rPr>
+                    <w:rFonts w:ascii="Cambria Math" w:eastAsiaTheme="minorEastAsia" w:hAnsi="Cambria Math"/>
+                    <w:color w:val="000000" w:themeColor="text1"/>
+                    <w:kern w:val="24"/>
+                  </w:rPr>
+                  <m:t>1+CI</m:t>
+                </m:r>
+              </m:num>
+              <m:den>
+                <m:r>
+                  <w:rPr>
+                    <w:rFonts w:ascii="Cambria Math" w:eastAsiaTheme="minorEastAsia" w:hAnsi="Cambria Math"/>
+                    <w:color w:val="000000" w:themeColor="text1"/>
+                    <w:kern w:val="24"/>
+                  </w:rPr>
+                  <m:t>2</m:t>
+                </m:r>
+              </m:den>
+            </m:f>
+          </m:sub>
+        </m:sSub>
+        <m:r>
+          <w:rPr>
+            <w:rFonts w:ascii="Cambria Math" w:eastAsiaTheme="minorEastAsia" w:hAnsi="Cambria Math"/>
+            <w:color w:val="000000" w:themeColor="text1"/>
+            <w:kern w:val="24"/>
+            <w:lang w:val="el-GR"/>
+          </w:rPr>
+          <m:t>)</m:t>
+        </m:r>
+      </m:oMath>
+      <w:r>
+        <w:rPr>
+          <w:rFonts w:eastAsiaTheme="minorEastAsia" w:cstheme="minorHAnsi"/>
+          <w:color w:val="000000" w:themeColor="text1"/>
+          <w:kern w:val="24"/>
+        </w:rPr>
+        <w:t xml:space="preserve"> = standard deviation of sample means x </w:t>
+      </w:r>
+      <m:oMath>
+        <m:sSub>
+          <m:sSubPr>
+            <m:ctrlPr>
+              <w:rPr>
+                <w:rFonts w:ascii="Cambria Math" w:eastAsiaTheme="minorEastAsia" w:hAnsi="Cambria Math" w:cstheme="minorHAnsi"/>
+                <w:i/>
+                <w:color w:val="000000" w:themeColor="text1"/>
+                <w:kern w:val="24"/>
+              </w:rPr>
+            </m:ctrlPr>
+          </m:sSubPr>
+          <m:e>
+            <m:r>
+              <w:rPr>
+                <w:rFonts w:ascii="Cambria Math" w:eastAsiaTheme="minorEastAsia" w:hAnsi="Cambria Math" w:cstheme="minorHAnsi"/>
+                <w:color w:val="000000" w:themeColor="text1"/>
+                <w:kern w:val="24"/>
+              </w:rPr>
+              <m:t>Z</m:t>
+            </m:r>
+          </m:e>
+          <m:sub>
+            <m:f>
+              <m:fPr>
+                <m:ctrlPr>
+                  <w:rPr>
+                    <w:rFonts w:ascii="Cambria Math" w:eastAsiaTheme="minorEastAsia" w:hAnsi="Cambria Math" w:cstheme="minorHAnsi"/>
+                    <w:i/>
+                    <w:color w:val="000000" w:themeColor="text1"/>
+                    <w:kern w:val="24"/>
+                  </w:rPr>
+                </m:ctrlPr>
+              </m:fPr>
+              <m:num>
+                <m:r>
+                  <w:rPr>
+                    <w:rFonts w:ascii="Cambria Math" w:eastAsiaTheme="minorEastAsia" w:hAnsi="Cambria Math" w:cstheme="minorHAnsi"/>
+                    <w:color w:val="000000" w:themeColor="text1"/>
+                    <w:kern w:val="24"/>
+                  </w:rPr>
+                  <m:t>1+CI</m:t>
+                </m:r>
+              </m:num>
+              <m:den>
+                <m:r>
+                  <w:rPr>
+                    <w:rFonts w:ascii="Cambria Math" w:eastAsiaTheme="minorEastAsia" w:hAnsi="Cambria Math" w:cstheme="minorHAnsi"/>
+                    <w:color w:val="000000" w:themeColor="text1"/>
+                    <w:kern w:val="24"/>
+                  </w:rPr>
+                  <m:t>2</m:t>
+                </m:r>
+              </m:den>
+            </m:f>
+          </m:sub>
+        </m:sSub>
+      </m:oMath>
+    </w:p>
+    <w:p/>
     <w:p>
       <w:pPr>
         <w:pStyle w:val="Heading2"/>
@@ -6806,11 +6912,975 @@
       </w:r>
     </w:p>
     <w:p>
-      <w:r>
-        <w:t>We want to do an iteration using pilot sample.</w:t>
-      </w:r>
+      <w:pPr>
+        <w:pStyle w:val="ListParagraph"/>
+        <w:numPr>
+          <w:ilvl w:val="0"/>
+          <w:numId w:val="15"/>
+        </w:numPr>
+      </w:pPr>
+      <w:r>
+        <w:t xml:space="preserve">We have to estimate </w:t>
+      </w:r>
+      <w:r>
+        <w:rPr>
+          <w:rFonts w:cstheme="majorHAnsi"/>
+        </w:rPr>
+        <w:t>σ from the sample standard deviation</w:t>
+      </w:r>
+      <w:r>
+        <w:rPr>
+          <w:rFonts w:cstheme="majorHAnsi"/>
+        </w:rPr>
+        <w:t xml:space="preserve"> = s</w:t>
+      </w:r>
+    </w:p>
+    <w:p>
+      <w:pPr>
+        <w:pStyle w:val="ListParagraph"/>
+        <w:numPr>
+          <w:ilvl w:val="0"/>
+          <w:numId w:val="15"/>
+        </w:numPr>
+      </w:pPr>
+      <w:r>
+        <w:t xml:space="preserve">Then standard deviation of sample means = </w:t>
+      </w:r>
+      <m:oMath>
+        <m:f>
+          <m:fPr>
+            <m:ctrlPr>
+              <w:rPr>
+                <w:rFonts w:ascii="Cambria Math" w:hAnsi="Cambria Math"/>
+                <w:i/>
+              </w:rPr>
+            </m:ctrlPr>
+          </m:fPr>
+          <m:num>
+            <m:r>
+              <w:rPr>
+                <w:rFonts w:ascii="Cambria Math" w:hAnsi="Cambria Math"/>
+              </w:rPr>
+              <m:t>σ</m:t>
+            </m:r>
+          </m:num>
+          <m:den>
+            <m:rad>
+              <m:radPr>
+                <m:degHide m:val="1"/>
+                <m:ctrlPr>
+                  <w:rPr>
+                    <w:rFonts w:ascii="Cambria Math" w:hAnsi="Cambria Math"/>
+                    <w:i/>
+                  </w:rPr>
+                </m:ctrlPr>
+              </m:radPr>
+              <m:deg/>
+              <m:e>
+                <m:r>
+                  <w:rPr>
+                    <w:rFonts w:ascii="Cambria Math" w:hAnsi="Cambria Math"/>
+                  </w:rPr>
+                  <m:t>n</m:t>
+                </m:r>
+              </m:e>
+            </m:rad>
+          </m:den>
+        </m:f>
+      </m:oMath>
+      <w:r>
+        <w:rPr>
+          <w:rFonts w:eastAsiaTheme="minorEastAsia"/>
+        </w:rPr>
+        <w:t>.</w:t>
+      </w:r>
+    </w:p>
+    <w:p>
+      <w:pPr>
+        <w:pStyle w:val="ListParagraph"/>
+        <w:numPr>
+          <w:ilvl w:val="0"/>
+          <w:numId w:val="15"/>
+        </w:numPr>
+      </w:pPr>
+      <w:r>
+        <w:rPr>
+          <w:rFonts w:eastAsiaTheme="minorEastAsia"/>
+        </w:rPr>
+        <w:t xml:space="preserve">Now there is a problem I got into. A vicious cycle. We can estimate </w:t>
+      </w:r>
+      <w:r>
+        <w:rPr>
+          <w:rFonts w:eastAsiaTheme="minorEastAsia"/>
+        </w:rPr>
+        <w:t>σ</w:t>
+      </w:r>
+      <w:r>
+        <w:rPr>
+          <w:rFonts w:eastAsiaTheme="minorEastAsia"/>
+        </w:rPr>
+        <w:t xml:space="preserve"> only after we kno</w:t>
+      </w:r>
+      <w:r>
+        <w:rPr>
+          <w:rFonts w:eastAsiaTheme="minorEastAsia"/>
+        </w:rPr>
+        <w:t>w s. To know s we have to collect a sample of n observations. But what will be n?</w:t>
+      </w:r>
+      <w:r>
+        <w:rPr>
+          <w:rFonts w:eastAsiaTheme="minorEastAsia"/>
+        </w:rPr>
+        <w:t xml:space="preserve"> n is something that we are ourselves trying to solve.</w:t>
+      </w:r>
+    </w:p>
+    <w:p>
+      <w:pPr>
+        <w:pStyle w:val="ListParagraph"/>
+        <w:numPr>
+          <w:ilvl w:val="0"/>
+          <w:numId w:val="15"/>
+        </w:numPr>
+      </w:pPr>
+      <w:r>
+        <w:rPr>
+          <w:rFonts w:eastAsiaTheme="minorEastAsia"/>
+        </w:rPr>
+        <w:t>For t</w:t>
+      </w:r>
+      <w:r>
+        <w:rPr>
+          <w:rFonts w:eastAsiaTheme="minorEastAsia"/>
+        </w:rPr>
+        <w:t xml:space="preserve"> distribution in case </w:t>
+      </w:r>
+      <w:r>
+        <w:rPr>
+          <w:rFonts w:ascii="Cambria Math" w:eastAsiaTheme="minorEastAsia" w:hAnsi="Cambria Math"/>
+        </w:rPr>
+        <w:t xml:space="preserve">σ </w:t>
+      </w:r>
+      <w:r>
+        <w:rPr>
+          <w:rFonts w:eastAsiaTheme="minorEastAsia" w:cstheme="minorHAnsi"/>
+        </w:rPr>
+        <w:t>is not known</w:t>
+      </w:r>
+      <w:r>
+        <w:rPr>
+          <w:rFonts w:ascii="Cambria Math" w:eastAsiaTheme="minorEastAsia" w:hAnsi="Cambria Math"/>
+        </w:rPr>
+        <w:t xml:space="preserve">: </w:t>
+      </w:r>
+      <m:oMath>
+        <m:r>
+          <w:rPr>
+            <w:rFonts w:ascii="Cambria Math" w:hAnsi="Cambria Math"/>
+            <w:lang w:val="el-GR"/>
+          </w:rPr>
+          <m:t>n≥</m:t>
+        </m:r>
+        <m:sSup>
+          <m:sSupPr>
+            <m:ctrlPr>
+              <w:rPr>
+                <w:rFonts w:ascii="Cambria Math" w:hAnsi="Cambria Math"/>
+                <w:i/>
+                <w:iCs/>
+                <w:lang w:val="el-GR"/>
+              </w:rPr>
+            </m:ctrlPr>
+          </m:sSupPr>
+          <m:e>
+            <m:d>
+              <m:dPr>
+                <m:ctrlPr>
+                  <w:rPr>
+                    <w:rFonts w:ascii="Cambria Math" w:hAnsi="Cambria Math"/>
+                    <w:i/>
+                    <w:iCs/>
+                    <w:lang w:val="el-GR"/>
+                  </w:rPr>
+                </m:ctrlPr>
+              </m:dPr>
+              <m:e>
+                <m:f>
+                  <m:fPr>
+                    <m:ctrlPr>
+                      <w:rPr>
+                        <w:rFonts w:ascii="Cambria Math" w:hAnsi="Cambria Math"/>
+                        <w:i/>
+                        <w:iCs/>
+                        <w:lang w:val="el-GR"/>
+                      </w:rPr>
+                    </m:ctrlPr>
+                  </m:fPr>
+                  <m:num>
+                    <m:r>
+                      <w:rPr>
+                        <w:rFonts w:ascii="Cambria Math" w:hAnsi="Cambria Math"/>
+                      </w:rPr>
+                      <m:t>S*</m:t>
+                    </m:r>
+                    <w:bookmarkStart w:id="4" w:name="_Hlk50538093"/>
+                    <m:sSub>
+                      <m:sSubPr>
+                        <m:ctrlPr>
+                          <w:rPr>
+                            <w:rFonts w:ascii="Cambria Math" w:hAnsi="Cambria Math"/>
+                            <w:i/>
+                          </w:rPr>
+                        </m:ctrlPr>
+                      </m:sSubPr>
+                      <m:e>
+                        <m:r>
+                          <w:rPr>
+                            <w:rFonts w:ascii="Cambria Math" w:hAnsi="Cambria Math"/>
+                          </w:rPr>
+                          <m:t>t</m:t>
+                        </m:r>
+                      </m:e>
+                      <m:sub>
+                        <m:d>
+                          <m:dPr>
+                            <m:ctrlPr>
+                              <w:rPr>
+                                <w:rFonts w:ascii="Cambria Math" w:hAnsi="Cambria Math"/>
+                                <w:i/>
+                              </w:rPr>
+                            </m:ctrlPr>
+                          </m:dPr>
+                          <m:e>
+                            <m:f>
+                              <m:fPr>
+                                <m:ctrlPr>
+                                  <w:rPr>
+                                    <w:rFonts w:ascii="Cambria Math" w:hAnsi="Cambria Math"/>
+                                    <w:i/>
+                                  </w:rPr>
+                                </m:ctrlPr>
+                              </m:fPr>
+                              <m:num>
+                                <m:r>
+                                  <w:rPr>
+                                    <w:rFonts w:ascii="Cambria Math" w:hAnsi="Cambria Math"/>
+                                  </w:rPr>
+                                  <m:t>1+CI</m:t>
+                                </m:r>
+                              </m:num>
+                              <m:den>
+                                <m:r>
+                                  <w:rPr>
+                                    <w:rFonts w:ascii="Cambria Math" w:hAnsi="Cambria Math"/>
+                                  </w:rPr>
+                                  <m:t>2</m:t>
+                                </m:r>
+                              </m:den>
+                            </m:f>
+                          </m:e>
+                        </m:d>
+                        <m:r>
+                          <w:rPr>
+                            <w:rFonts w:ascii="Cambria Math" w:hAnsi="Cambria Math"/>
+                          </w:rPr>
+                          <m:t>,  (n-1)</m:t>
+                        </m:r>
+                      </m:sub>
+                    </m:sSub>
+                    <w:bookmarkEnd w:id="4"/>
+                  </m:num>
+                  <m:den>
+                    <m:r>
+                      <w:rPr>
+                        <w:rFonts w:ascii="Cambria Math" w:hAnsi="Cambria Math"/>
+                        <w:lang w:val="el-GR"/>
+                      </w:rPr>
+                      <m:t>DMOE</m:t>
+                    </m:r>
+                  </m:den>
+                </m:f>
+              </m:e>
+            </m:d>
+          </m:e>
+          <m:sup>
+            <m:r>
+              <w:rPr>
+                <w:rFonts w:ascii="Cambria Math" w:hAnsi="Cambria Math"/>
+                <w:lang w:val="el-GR"/>
+              </w:rPr>
+              <m:t>2</m:t>
+            </m:r>
+          </m:sup>
+        </m:sSup>
+      </m:oMath>
+      <w:r>
+        <w:rPr>
+          <w:rFonts w:ascii="Cambria Math" w:eastAsiaTheme="minorEastAsia" w:hAnsi="Cambria Math"/>
+          <w:iCs/>
+        </w:rPr>
+        <w:t xml:space="preserve"> </w:t>
+      </w:r>
+      <w:r>
+        <w:rPr>
+          <w:rFonts w:eastAsiaTheme="minorEastAsia" w:cstheme="minorHAnsi"/>
+          <w:iCs/>
+        </w:rPr>
+        <w:t>we have to use t value instead of Z value</w:t>
+      </w:r>
+      <w:r>
+        <w:rPr>
+          <w:rFonts w:eastAsiaTheme="minorEastAsia" w:cstheme="minorHAnsi"/>
+          <w:iCs/>
+        </w:rPr>
+        <w:t>. And to get t value for a certain confidence interval</w:t>
+      </w:r>
+      <w:r>
+        <w:rPr>
+          <w:rFonts w:eastAsiaTheme="minorEastAsia" w:cstheme="minorHAnsi"/>
+          <w:iCs/>
+        </w:rPr>
+        <w:t xml:space="preserve"> we have to know the number of samples to be taken to know the degrees of freedom.</w:t>
+      </w:r>
+    </w:p>
+    <w:p>
+      <w:pPr>
+        <w:pStyle w:val="ListParagraph"/>
+        <w:numPr>
+          <w:ilvl w:val="0"/>
+          <w:numId w:val="15"/>
+        </w:numPr>
+      </w:pPr>
+      <w:r>
+        <w:rPr>
+          <w:rFonts w:eastAsiaTheme="minorEastAsia" w:cstheme="minorHAnsi"/>
+          <w:iCs/>
+        </w:rPr>
+        <w:t xml:space="preserve">So to get out of this </w:t>
+      </w:r>
+      <w:r>
+        <w:rPr>
+          <w:rFonts w:eastAsiaTheme="minorEastAsia" w:cstheme="minorHAnsi"/>
+          <w:iCs/>
+        </w:rPr>
+        <w:t xml:space="preserve">dependency loop we take a </w:t>
+      </w:r>
+      <w:r>
+        <w:rPr>
+          <w:rFonts w:eastAsiaTheme="minorEastAsia" w:cstheme="minorHAnsi"/>
+          <w:b/>
+          <w:bCs/>
+          <w:iCs/>
+        </w:rPr>
+        <w:t>pilot sample</w:t>
+      </w:r>
+      <w:r>
+        <w:rPr>
+          <w:rFonts w:eastAsiaTheme="minorEastAsia" w:cstheme="minorHAnsi"/>
+          <w:iCs/>
+        </w:rPr>
+        <w:t xml:space="preserve"> of whatever size conduct a trial to estimate S </w:t>
+      </w:r>
+      <w:r>
+        <w:rPr>
+          <w:rFonts w:eastAsiaTheme="minorEastAsia" w:cstheme="minorHAnsi"/>
+          <w:iCs/>
+        </w:rPr>
+        <w:t xml:space="preserve">and error at appropriate value of </w:t>
+      </w:r>
+      <m:oMath>
+        <m:sSub>
+          <m:sSubPr>
+            <m:ctrlPr>
+              <w:rPr>
+                <w:rFonts w:ascii="Cambria Math" w:eastAsiaTheme="minorEastAsia" w:hAnsi="Cambria Math" w:cstheme="minorHAnsi"/>
+                <w:i/>
+                <w:iCs/>
+              </w:rPr>
+            </m:ctrlPr>
+          </m:sSubPr>
+          <m:e>
+            <m:r>
+              <w:rPr>
+                <w:rFonts w:ascii="Cambria Math" w:eastAsiaTheme="minorEastAsia" w:hAnsi="Cambria Math" w:cstheme="minorHAnsi"/>
+              </w:rPr>
+              <m:t>t</m:t>
+            </m:r>
+          </m:e>
+          <m:sub>
+            <m:d>
+              <m:dPr>
+                <m:ctrlPr>
+                  <w:rPr>
+                    <w:rFonts w:ascii="Cambria Math" w:eastAsiaTheme="minorEastAsia" w:hAnsi="Cambria Math" w:cstheme="minorHAnsi"/>
+                    <w:i/>
+                    <w:iCs/>
+                  </w:rPr>
+                </m:ctrlPr>
+              </m:dPr>
+              <m:e>
+                <m:f>
+                  <m:fPr>
+                    <m:ctrlPr>
+                      <w:rPr>
+                        <w:rFonts w:ascii="Cambria Math" w:eastAsiaTheme="minorEastAsia" w:hAnsi="Cambria Math" w:cstheme="minorHAnsi"/>
+                        <w:i/>
+                        <w:iCs/>
+                      </w:rPr>
+                    </m:ctrlPr>
+                  </m:fPr>
+                  <m:num>
+                    <m:r>
+                      <w:rPr>
+                        <w:rFonts w:ascii="Cambria Math" w:eastAsiaTheme="minorEastAsia" w:hAnsi="Cambria Math" w:cstheme="minorHAnsi"/>
+                      </w:rPr>
+                      <m:t>1+CI</m:t>
+                    </m:r>
+                  </m:num>
+                  <m:den>
+                    <m:r>
+                      <w:rPr>
+                        <w:rFonts w:ascii="Cambria Math" w:eastAsiaTheme="minorEastAsia" w:hAnsi="Cambria Math" w:cstheme="minorHAnsi"/>
+                      </w:rPr>
+                      <m:t>2</m:t>
+                    </m:r>
+                  </m:den>
+                </m:f>
+              </m:e>
+            </m:d>
+            <m:r>
+              <w:rPr>
+                <w:rFonts w:ascii="Cambria Math" w:eastAsiaTheme="minorEastAsia" w:hAnsi="Cambria Math" w:cstheme="minorHAnsi"/>
+              </w:rPr>
+              <m:t>,  (n-1)</m:t>
+            </m:r>
+          </m:sub>
+        </m:sSub>
+      </m:oMath>
+      <w:r>
+        <w:rPr>
+          <w:rFonts w:eastAsiaTheme="minorEastAsia" w:cstheme="minorHAnsi"/>
+          <w:iCs/>
+        </w:rPr>
+        <w:t xml:space="preserve"> and n pairs.</w:t>
+      </w:r>
+    </w:p>
+    <w:p>
+      <w:pPr>
+        <w:pStyle w:val="ListParagraph"/>
+        <w:numPr>
+          <w:ilvl w:val="0"/>
+          <w:numId w:val="15"/>
+        </w:numPr>
+      </w:pPr>
+      <w:r>
+        <w:rPr>
+          <w:rFonts w:eastAsiaTheme="minorEastAsia" w:cstheme="minorHAnsi"/>
+          <w:iCs/>
+        </w:rPr>
+        <w:t>If</w:t>
+      </w:r>
+      <w:r>
+        <w:rPr>
+          <w:rFonts w:eastAsiaTheme="minorEastAsia" w:cstheme="minorHAnsi"/>
+          <w:iCs/>
+        </w:rPr>
+        <w:t xml:space="preserve"> I come up with an n the t value for that corresponding n will be different.</w:t>
+      </w:r>
+    </w:p>
+    <w:p>
+      <w:pPr>
+        <w:pStyle w:val="ListParagraph"/>
+        <w:numPr>
+          <w:ilvl w:val="0"/>
+          <w:numId w:val="15"/>
+        </w:numPr>
+      </w:pPr>
+      <w:r>
+        <w:rPr>
+          <w:rFonts w:eastAsiaTheme="minorEastAsia" w:cstheme="minorHAnsi"/>
+          <w:iCs/>
+        </w:rPr>
+        <w:t>So from the pilot sample we need to iterate over to get an n for the corresponding t value</w:t>
+      </w:r>
+      <w:r>
+        <w:rPr>
+          <w:rFonts w:eastAsiaTheme="minorEastAsia" w:cstheme="minorHAnsi"/>
+          <w:iCs/>
+        </w:rPr>
+        <w:t xml:space="preserve"> by either increasing or decreasing the value of n by 1.</w:t>
+      </w:r>
+      <w:bookmarkStart w:id="5" w:name="_GoBack"/>
+      <w:bookmarkEnd w:id="5"/>
     </w:p>
     <w:p/>
+    <w:p/>
+    <w:p>
+      <w:pPr>
+        <w:pStyle w:val="Heading2"/>
+      </w:pPr>
+      <w:r>
+        <w:t>Minimum Sample size f</w:t>
+      </w:r>
+      <w:r>
+        <w:t>or estimating proportion</w:t>
+      </w:r>
+    </w:p>
+    <w:p>
+      <w:r>
+        <w:t xml:space="preserve">What is the </w:t>
+      </w:r>
+      <w:r>
+        <w:t>minimum sample size required to estimate the</w:t>
+      </w:r>
+      <w:r>
+        <w:t xml:space="preserve"> </w:t>
+      </w:r>
+      <w:r>
+        <w:t>sample</w:t>
+      </w:r>
+      <w:r>
+        <w:t xml:space="preserve"> proportion</w:t>
+      </w:r>
+      <w:r>
+        <w:t xml:space="preserve"> within </w:t>
+      </w:r>
+      <w:r>
+        <w:t>DMOE%</w:t>
+      </w:r>
+      <w:r>
+        <w:t xml:space="preserve"> </w:t>
+      </w:r>
+      <w:r>
+        <w:t xml:space="preserve">of the </w:t>
+      </w:r>
+      <w:r>
+        <w:t>population proportion</w:t>
+      </w:r>
+      <w:r>
+        <w:t xml:space="preserve"> with confidence interval CI?</w:t>
+      </w:r>
+    </w:p>
+    <w:p>
+      <w:pPr>
+        <w:pStyle w:val="ListParagraph"/>
+        <w:numPr>
+          <w:ilvl w:val="0"/>
+          <w:numId w:val="16"/>
+        </w:numPr>
+      </w:pPr>
+      <w:r>
+        <w:lastRenderedPageBreak/>
+        <w:t xml:space="preserve">Replace </w:t>
+      </w:r>
+      <m:oMath>
+        <m:r>
+          <w:rPr>
+            <w:rFonts w:ascii="Cambria Math" w:hAnsi="Cambria Math"/>
+            <w:lang w:val="el-GR"/>
+          </w:rPr>
+          <m:t>n≥</m:t>
+        </m:r>
+        <m:sSup>
+          <m:sSupPr>
+            <m:ctrlPr>
+              <w:rPr>
+                <w:rFonts w:ascii="Cambria Math" w:hAnsi="Cambria Math"/>
+                <w:i/>
+                <w:iCs/>
+                <w:lang w:val="el-GR"/>
+              </w:rPr>
+            </m:ctrlPr>
+          </m:sSupPr>
+          <m:e>
+            <m:d>
+              <m:dPr>
+                <m:ctrlPr>
+                  <w:rPr>
+                    <w:rFonts w:ascii="Cambria Math" w:hAnsi="Cambria Math"/>
+                    <w:i/>
+                    <w:iCs/>
+                    <w:lang w:val="el-GR"/>
+                  </w:rPr>
+                </m:ctrlPr>
+              </m:dPr>
+              <m:e>
+                <m:f>
+                  <m:fPr>
+                    <m:ctrlPr>
+                      <w:rPr>
+                        <w:rFonts w:ascii="Cambria Math" w:hAnsi="Cambria Math"/>
+                        <w:i/>
+                        <w:iCs/>
+                        <w:lang w:val="el-GR"/>
+                      </w:rPr>
+                    </m:ctrlPr>
+                  </m:fPr>
+                  <m:num>
+                    <m:r>
+                      <w:rPr>
+                        <w:rFonts w:ascii="Cambria Math" w:hAnsi="Cambria Math"/>
+                      </w:rPr>
+                      <m:t>σ*(</m:t>
+                    </m:r>
+                    <m:sSub>
+                      <m:sSubPr>
+                        <m:ctrlPr>
+                          <w:rPr>
+                            <w:rFonts w:ascii="Cambria Math" w:hAnsi="Cambria Math"/>
+                            <w:i/>
+                            <w:iCs/>
+                            <w:lang w:val="el-GR"/>
+                          </w:rPr>
+                        </m:ctrlPr>
+                      </m:sSubPr>
+                      <m:e>
+                        <m:r>
+                          <w:rPr>
+                            <w:rFonts w:ascii="Cambria Math" w:hAnsi="Cambria Math"/>
+                          </w:rPr>
+                          <m:t>Z</m:t>
+                        </m:r>
+                      </m:e>
+                      <m:sub>
+                        <m:f>
+                          <m:fPr>
+                            <m:ctrlPr>
+                              <w:rPr>
+                                <w:rFonts w:ascii="Cambria Math" w:hAnsi="Cambria Math"/>
+                                <w:i/>
+                                <w:iCs/>
+                                <w:lang w:val="el-GR"/>
+                              </w:rPr>
+                            </m:ctrlPr>
+                          </m:fPr>
+                          <m:num>
+                            <m:r>
+                              <w:rPr>
+                                <w:rFonts w:ascii="Cambria Math" w:hAnsi="Cambria Math"/>
+                              </w:rPr>
+                              <m:t>1+CI</m:t>
+                            </m:r>
+                          </m:num>
+                          <m:den>
+                            <m:r>
+                              <w:rPr>
+                                <w:rFonts w:ascii="Cambria Math" w:hAnsi="Cambria Math"/>
+                              </w:rPr>
+                              <m:t>2</m:t>
+                            </m:r>
+                          </m:den>
+                        </m:f>
+                      </m:sub>
+                    </m:sSub>
+                    <m:r>
+                      <w:rPr>
+                        <w:rFonts w:ascii="Cambria Math" w:hAnsi="Cambria Math"/>
+                        <w:lang w:val="el-GR"/>
+                      </w:rPr>
+                      <m:t>)</m:t>
+                    </m:r>
+                  </m:num>
+                  <m:den>
+                    <m:r>
+                      <w:rPr>
+                        <w:rFonts w:ascii="Cambria Math" w:hAnsi="Cambria Math"/>
+                        <w:lang w:val="el-GR"/>
+                      </w:rPr>
+                      <m:t>DMOE</m:t>
+                    </m:r>
+                  </m:den>
+                </m:f>
+              </m:e>
+            </m:d>
+          </m:e>
+          <m:sup>
+            <m:r>
+              <w:rPr>
+                <w:rFonts w:ascii="Cambria Math" w:hAnsi="Cambria Math"/>
+                <w:lang w:val="el-GR"/>
+              </w:rPr>
+              <m:t>2</m:t>
+            </m:r>
+          </m:sup>
+        </m:sSup>
+      </m:oMath>
+      <w:r>
+        <w:rPr>
+          <w:rFonts w:eastAsiaTheme="minorEastAsia"/>
+          <w:iCs/>
+        </w:rPr>
+        <w:t xml:space="preserve"> with </w:t>
+      </w:r>
+      <m:oMath>
+        <m:r>
+          <w:rPr>
+            <w:rFonts w:ascii="Cambria Math" w:eastAsiaTheme="minorEastAsia" w:hAnsi="Cambria Math"/>
+            <w:lang w:val="el-GR"/>
+          </w:rPr>
+          <m:t>n≥</m:t>
+        </m:r>
+        <m:sSup>
+          <m:sSupPr>
+            <m:ctrlPr>
+              <w:rPr>
+                <w:rFonts w:ascii="Cambria Math" w:eastAsiaTheme="minorEastAsia" w:hAnsi="Cambria Math"/>
+                <w:i/>
+                <w:iCs/>
+                <w:lang w:val="el-GR"/>
+              </w:rPr>
+            </m:ctrlPr>
+          </m:sSupPr>
+          <m:e>
+            <m:d>
+              <m:dPr>
+                <m:ctrlPr>
+                  <w:rPr>
+                    <w:rFonts w:ascii="Cambria Math" w:eastAsiaTheme="minorEastAsia" w:hAnsi="Cambria Math"/>
+                    <w:i/>
+                    <w:iCs/>
+                    <w:lang w:val="el-GR"/>
+                  </w:rPr>
+                </m:ctrlPr>
+              </m:dPr>
+              <m:e>
+                <m:f>
+                  <m:fPr>
+                    <m:ctrlPr>
+                      <w:rPr>
+                        <w:rFonts w:ascii="Cambria Math" w:eastAsiaTheme="minorEastAsia" w:hAnsi="Cambria Math"/>
+                        <w:i/>
+                        <w:iCs/>
+                        <w:lang w:val="el-GR"/>
+                      </w:rPr>
+                    </m:ctrlPr>
+                  </m:fPr>
+                  <m:num>
+                    <m:rad>
+                      <m:radPr>
+                        <m:degHide m:val="1"/>
+                        <m:ctrlPr>
+                          <w:rPr>
+                            <w:rFonts w:ascii="Cambria Math" w:eastAsiaTheme="minorEastAsia" w:hAnsi="Cambria Math"/>
+                            <w:i/>
+                            <w:iCs/>
+                          </w:rPr>
+                        </m:ctrlPr>
+                      </m:radPr>
+                      <m:deg/>
+                      <m:e>
+                        <m:r>
+                          <w:rPr>
+                            <w:rFonts w:ascii="Cambria Math" w:eastAsiaTheme="minorEastAsia" w:hAnsi="Cambria Math"/>
+                          </w:rPr>
+                          <m:t>p(1-p)</m:t>
+                        </m:r>
+                      </m:e>
+                    </m:rad>
+                    <m:r>
+                      <w:rPr>
+                        <w:rFonts w:ascii="Cambria Math" w:eastAsiaTheme="minorEastAsia" w:hAnsi="Cambria Math"/>
+                      </w:rPr>
+                      <m:t>*(</m:t>
+                    </m:r>
+                    <m:sSub>
+                      <m:sSubPr>
+                        <m:ctrlPr>
+                          <w:rPr>
+                            <w:rFonts w:ascii="Cambria Math" w:eastAsiaTheme="minorEastAsia" w:hAnsi="Cambria Math"/>
+                            <w:i/>
+                            <w:iCs/>
+                            <w:lang w:val="el-GR"/>
+                          </w:rPr>
+                        </m:ctrlPr>
+                      </m:sSubPr>
+                      <m:e>
+                        <m:r>
+                          <w:rPr>
+                            <w:rFonts w:ascii="Cambria Math" w:eastAsiaTheme="minorEastAsia" w:hAnsi="Cambria Math"/>
+                          </w:rPr>
+                          <m:t>Z</m:t>
+                        </m:r>
+                      </m:e>
+                      <m:sub>
+                        <m:f>
+                          <m:fPr>
+                            <m:ctrlPr>
+                              <w:rPr>
+                                <w:rFonts w:ascii="Cambria Math" w:eastAsiaTheme="minorEastAsia" w:hAnsi="Cambria Math"/>
+                                <w:i/>
+                                <w:iCs/>
+                                <w:lang w:val="el-GR"/>
+                              </w:rPr>
+                            </m:ctrlPr>
+                          </m:fPr>
+                          <m:num>
+                            <m:r>
+                              <w:rPr>
+                                <w:rFonts w:ascii="Cambria Math" w:eastAsiaTheme="minorEastAsia" w:hAnsi="Cambria Math"/>
+                              </w:rPr>
+                              <m:t>1+CI</m:t>
+                            </m:r>
+                          </m:num>
+                          <m:den>
+                            <m:r>
+                              <w:rPr>
+                                <w:rFonts w:ascii="Cambria Math" w:eastAsiaTheme="minorEastAsia" w:hAnsi="Cambria Math"/>
+                              </w:rPr>
+                              <m:t>2</m:t>
+                            </m:r>
+                          </m:den>
+                        </m:f>
+                      </m:sub>
+                    </m:sSub>
+                    <m:r>
+                      <w:rPr>
+                        <w:rFonts w:ascii="Cambria Math" w:eastAsiaTheme="minorEastAsia" w:hAnsi="Cambria Math"/>
+                        <w:lang w:val="el-GR"/>
+                      </w:rPr>
+                      <m:t>)</m:t>
+                    </m:r>
+                  </m:num>
+                  <m:den>
+                    <m:r>
+                      <w:rPr>
+                        <w:rFonts w:ascii="Cambria Math" w:eastAsiaTheme="minorEastAsia" w:hAnsi="Cambria Math"/>
+                        <w:lang w:val="el-GR"/>
+                      </w:rPr>
+                      <m:t>DMOE</m:t>
+                    </m:r>
+                  </m:den>
+                </m:f>
+              </m:e>
+            </m:d>
+          </m:e>
+          <m:sup>
+            <m:r>
+              <w:rPr>
+                <w:rFonts w:ascii="Cambria Math" w:eastAsiaTheme="minorEastAsia" w:hAnsi="Cambria Math"/>
+                <w:lang w:val="el-GR"/>
+              </w:rPr>
+              <m:t>2</m:t>
+            </m:r>
+          </m:sup>
+        </m:sSup>
+      </m:oMath>
+      <w:r>
+        <w:rPr>
+          <w:rFonts w:eastAsiaTheme="minorEastAsia"/>
+          <w:iCs/>
+        </w:rPr>
+        <w:t xml:space="preserve">as </w:t>
+      </w:r>
+      <w:r>
+        <w:rPr>
+          <w:rFonts w:eastAsiaTheme="minorEastAsia" w:cstheme="minorHAnsi"/>
+          <w:iCs/>
+        </w:rPr>
+        <w:t>σ</w:t>
+      </w:r>
+      <w:r>
+        <w:rPr>
+          <w:rFonts w:eastAsiaTheme="minorEastAsia"/>
+          <w:iCs/>
+        </w:rPr>
+        <w:t xml:space="preserve"> is </w:t>
+      </w:r>
+      <w:r>
+        <w:rPr>
+          <w:rFonts w:eastAsiaTheme="minorEastAsia"/>
+          <w:iCs/>
+        </w:rPr>
+        <w:t xml:space="preserve">estimated as </w:t>
+      </w:r>
+      <m:oMath>
+        <m:rad>
+          <m:radPr>
+            <m:degHide m:val="1"/>
+            <m:ctrlPr>
+              <w:rPr>
+                <w:rFonts w:ascii="Cambria Math" w:eastAsiaTheme="minorEastAsia" w:hAnsi="Cambria Math"/>
+                <w:i/>
+                <w:iCs/>
+              </w:rPr>
+            </m:ctrlPr>
+          </m:radPr>
+          <m:deg/>
+          <m:e>
+            <m:r>
+              <w:rPr>
+                <w:rFonts w:ascii="Cambria Math" w:eastAsiaTheme="minorEastAsia" w:hAnsi="Cambria Math"/>
+              </w:rPr>
+              <m:t>p(1-p)</m:t>
+            </m:r>
+          </m:e>
+        </m:rad>
+      </m:oMath>
+      <w:r>
+        <w:rPr>
+          <w:rFonts w:eastAsiaTheme="minorEastAsia"/>
+          <w:iCs/>
+        </w:rPr>
+        <w:t xml:space="preserve"> where p = sample success rate.</w:t>
+      </w:r>
+    </w:p>
+    <w:p>
+      <w:pPr>
+        <w:pStyle w:val="ListParagraph"/>
+        <w:numPr>
+          <w:ilvl w:val="0"/>
+          <w:numId w:val="16"/>
+        </w:numPr>
+      </w:pPr>
+      <w:r>
+        <w:rPr>
+          <w:rFonts w:eastAsiaTheme="minorEastAsia"/>
+          <w:iCs/>
+        </w:rPr>
+        <w:t>Now p is not known if we are not doing sampling</w:t>
+      </w:r>
+      <w:r>
+        <w:rPr>
+          <w:rFonts w:eastAsiaTheme="minorEastAsia"/>
+          <w:iCs/>
+        </w:rPr>
+        <w:t xml:space="preserve"> and going through the pain of reaching out customers while at the same time </w:t>
+      </w:r>
+      <w:r>
+        <w:rPr>
+          <w:rFonts w:eastAsiaTheme="minorEastAsia"/>
+          <w:iCs/>
+        </w:rPr>
+        <w:t xml:space="preserve">we need to know what should be </w:t>
+      </w:r>
+      <w:r>
+        <w:rPr>
+          <w:rFonts w:eastAsiaTheme="minorEastAsia"/>
+          <w:iCs/>
+        </w:rPr>
+        <w:t>the appropriate sample size.</w:t>
+      </w:r>
+    </w:p>
+    <w:p>
+      <w:pPr>
+        <w:pStyle w:val="ListParagraph"/>
+        <w:numPr>
+          <w:ilvl w:val="0"/>
+          <w:numId w:val="16"/>
+        </w:numPr>
+      </w:pPr>
+      <w:r>
+        <w:t xml:space="preserve">To overcome this difficulty we take help of mathematics concepts of maximum value. p(1-p) is maximum at p = 0.5 thus giving a maximum variance of </w:t>
+      </w:r>
+      <w:r>
+        <w:t>0.25. Rest all values of p is good. But p = 0.5 is the worst case. i.e. we launch</w:t>
+      </w:r>
+      <w:r>
+        <w:t xml:space="preserve"> </w:t>
+      </w:r>
+      <w:r>
+        <w:t>the product and have a 50% hit rate through out our life.</w:t>
+      </w:r>
+    </w:p>
     <w:p>
       <w:pPr>
         <w:pStyle w:val="Heading1"/>
@@ -8088,6 +9158,95 @@
     </w:lvl>
   </w:abstractNum>
   <w:abstractNum w:abstractNumId="11" w15:restartNumberingAfterBreak="0">
+    <w:nsid w:val="60351CA5"/>
+    <w:multiLevelType w:val="hybridMultilevel"/>
+    <w:tmpl w:val="17A4612A"/>
+    <w:lvl w:ilvl="0" w:tplc="0409000F">
+      <w:start w:val="1"/>
+      <w:numFmt w:val="decimal"/>
+      <w:lvlText w:val="%1."/>
+      <w:lvlJc w:val="left"/>
+      <w:pPr>
+        <w:ind w:left="720" w:hanging="360"/>
+      </w:pPr>
+      <w:rPr>
+        <w:rFonts w:hint="default"/>
+      </w:rPr>
+    </w:lvl>
+    <w:lvl w:ilvl="1" w:tplc="04090019" w:tentative="1">
+      <w:start w:val="1"/>
+      <w:numFmt w:val="lowerLetter"/>
+      <w:lvlText w:val="%2."/>
+      <w:lvlJc w:val="left"/>
+      <w:pPr>
+        <w:ind w:left="1440" w:hanging="360"/>
+      </w:pPr>
+    </w:lvl>
+    <w:lvl w:ilvl="2" w:tplc="0409001B" w:tentative="1">
+      <w:start w:val="1"/>
+      <w:numFmt w:val="lowerRoman"/>
+      <w:lvlText w:val="%3."/>
+      <w:lvlJc w:val="right"/>
+      <w:pPr>
+        <w:ind w:left="2160" w:hanging="180"/>
+      </w:pPr>
+    </w:lvl>
+    <w:lvl w:ilvl="3" w:tplc="0409000F" w:tentative="1">
+      <w:start w:val="1"/>
+      <w:numFmt w:val="decimal"/>
+      <w:lvlText w:val="%4."/>
+      <w:lvlJc w:val="left"/>
+      <w:pPr>
+        <w:ind w:left="2880" w:hanging="360"/>
+      </w:pPr>
+    </w:lvl>
+    <w:lvl w:ilvl="4" w:tplc="04090019" w:tentative="1">
+      <w:start w:val="1"/>
+      <w:numFmt w:val="lowerLetter"/>
+      <w:lvlText w:val="%5."/>
+      <w:lvlJc w:val="left"/>
+      <w:pPr>
+        <w:ind w:left="3600" w:hanging="360"/>
+      </w:pPr>
+    </w:lvl>
+    <w:lvl w:ilvl="5" w:tplc="0409001B" w:tentative="1">
+      <w:start w:val="1"/>
+      <w:numFmt w:val="lowerRoman"/>
+      <w:lvlText w:val="%6."/>
+      <w:lvlJc w:val="right"/>
+      <w:pPr>
+        <w:ind w:left="4320" w:hanging="180"/>
+      </w:pPr>
+    </w:lvl>
+    <w:lvl w:ilvl="6" w:tplc="0409000F" w:tentative="1">
+      <w:start w:val="1"/>
+      <w:numFmt w:val="decimal"/>
+      <w:lvlText w:val="%7."/>
+      <w:lvlJc w:val="left"/>
+      <w:pPr>
+        <w:ind w:left="5040" w:hanging="360"/>
+      </w:pPr>
+    </w:lvl>
+    <w:lvl w:ilvl="7" w:tplc="04090019" w:tentative="1">
+      <w:start w:val="1"/>
+      <w:numFmt w:val="lowerLetter"/>
+      <w:lvlText w:val="%8."/>
+      <w:lvlJc w:val="left"/>
+      <w:pPr>
+        <w:ind w:left="5760" w:hanging="360"/>
+      </w:pPr>
+    </w:lvl>
+    <w:lvl w:ilvl="8" w:tplc="0409001B" w:tentative="1">
+      <w:start w:val="1"/>
+      <w:numFmt w:val="lowerRoman"/>
+      <w:lvlText w:val="%9."/>
+      <w:lvlJc w:val="right"/>
+      <w:pPr>
+        <w:ind w:left="6480" w:hanging="180"/>
+      </w:pPr>
+    </w:lvl>
+  </w:abstractNum>
+  <w:abstractNum w:abstractNumId="12" w15:restartNumberingAfterBreak="0">
     <w:nsid w:val="61A25002"/>
     <w:multiLevelType w:val="hybridMultilevel"/>
     <w:tmpl w:val="463A8906"/>
@@ -8173,7 +9332,96 @@
       </w:pPr>
     </w:lvl>
   </w:abstractNum>
-  <w:abstractNum w:abstractNumId="12" w15:restartNumberingAfterBreak="0">
+  <w:abstractNum w:abstractNumId="13" w15:restartNumberingAfterBreak="0">
+    <w:nsid w:val="67AF6122"/>
+    <w:multiLevelType w:val="hybridMultilevel"/>
+    <w:tmpl w:val="743C854E"/>
+    <w:lvl w:ilvl="0" w:tplc="0409000F">
+      <w:start w:val="1"/>
+      <w:numFmt w:val="decimal"/>
+      <w:lvlText w:val="%1."/>
+      <w:lvlJc w:val="left"/>
+      <w:pPr>
+        <w:ind w:left="720" w:hanging="360"/>
+      </w:pPr>
+      <w:rPr>
+        <w:rFonts w:hint="default"/>
+      </w:rPr>
+    </w:lvl>
+    <w:lvl w:ilvl="1" w:tplc="04090019" w:tentative="1">
+      <w:start w:val="1"/>
+      <w:numFmt w:val="lowerLetter"/>
+      <w:lvlText w:val="%2."/>
+      <w:lvlJc w:val="left"/>
+      <w:pPr>
+        <w:ind w:left="1440" w:hanging="360"/>
+      </w:pPr>
+    </w:lvl>
+    <w:lvl w:ilvl="2" w:tplc="0409001B" w:tentative="1">
+      <w:start w:val="1"/>
+      <w:numFmt w:val="lowerRoman"/>
+      <w:lvlText w:val="%3."/>
+      <w:lvlJc w:val="right"/>
+      <w:pPr>
+        <w:ind w:left="2160" w:hanging="180"/>
+      </w:pPr>
+    </w:lvl>
+    <w:lvl w:ilvl="3" w:tplc="0409000F" w:tentative="1">
+      <w:start w:val="1"/>
+      <w:numFmt w:val="decimal"/>
+      <w:lvlText w:val="%4."/>
+      <w:lvlJc w:val="left"/>
+      <w:pPr>
+        <w:ind w:left="2880" w:hanging="360"/>
+      </w:pPr>
+    </w:lvl>
+    <w:lvl w:ilvl="4" w:tplc="04090019" w:tentative="1">
+      <w:start w:val="1"/>
+      <w:numFmt w:val="lowerLetter"/>
+      <w:lvlText w:val="%5."/>
+      <w:lvlJc w:val="left"/>
+      <w:pPr>
+        <w:ind w:left="3600" w:hanging="360"/>
+      </w:pPr>
+    </w:lvl>
+    <w:lvl w:ilvl="5" w:tplc="0409001B" w:tentative="1">
+      <w:start w:val="1"/>
+      <w:numFmt w:val="lowerRoman"/>
+      <w:lvlText w:val="%6."/>
+      <w:lvlJc w:val="right"/>
+      <w:pPr>
+        <w:ind w:left="4320" w:hanging="180"/>
+      </w:pPr>
+    </w:lvl>
+    <w:lvl w:ilvl="6" w:tplc="0409000F" w:tentative="1">
+      <w:start w:val="1"/>
+      <w:numFmt w:val="decimal"/>
+      <w:lvlText w:val="%7."/>
+      <w:lvlJc w:val="left"/>
+      <w:pPr>
+        <w:ind w:left="5040" w:hanging="360"/>
+      </w:pPr>
+    </w:lvl>
+    <w:lvl w:ilvl="7" w:tplc="04090019" w:tentative="1">
+      <w:start w:val="1"/>
+      <w:numFmt w:val="lowerLetter"/>
+      <w:lvlText w:val="%8."/>
+      <w:lvlJc w:val="left"/>
+      <w:pPr>
+        <w:ind w:left="5760" w:hanging="360"/>
+      </w:pPr>
+    </w:lvl>
+    <w:lvl w:ilvl="8" w:tplc="0409001B" w:tentative="1">
+      <w:start w:val="1"/>
+      <w:numFmt w:val="lowerRoman"/>
+      <w:lvlText w:val="%9."/>
+      <w:lvlJc w:val="right"/>
+      <w:pPr>
+        <w:ind w:left="6480" w:hanging="180"/>
+      </w:pPr>
+    </w:lvl>
+  </w:abstractNum>
+  <w:abstractNum w:abstractNumId="14" w15:restartNumberingAfterBreak="0">
     <w:nsid w:val="6FF43233"/>
     <w:multiLevelType w:val="hybridMultilevel"/>
     <w:tmpl w:val="1C205D7E"/>
@@ -8313,7 +9561,7 @@
       </w:rPr>
     </w:lvl>
   </w:abstractNum>
-  <w:abstractNum w:abstractNumId="13" w15:restartNumberingAfterBreak="0">
+  <w:abstractNum w:abstractNumId="15" w15:restartNumberingAfterBreak="0">
     <w:nsid w:val="77844849"/>
     <w:multiLevelType w:val="hybridMultilevel"/>
     <w:tmpl w:val="C1E4DF96"/>
@@ -8453,7 +9701,7 @@
     </w:lvl>
   </w:abstractNum>
   <w:num w:numId="1">
-    <w:abstractNumId w:val="12"/>
+    <w:abstractNumId w:val="14"/>
   </w:num>
   <w:num w:numId="2">
     <w:abstractNumId w:val="0"/>
@@ -8486,13 +9734,19 @@
     <w:abstractNumId w:val="8"/>
   </w:num>
   <w:num w:numId="12">
-    <w:abstractNumId w:val="13"/>
+    <w:abstractNumId w:val="15"/>
   </w:num>
   <w:num w:numId="13">
-    <w:abstractNumId w:val="11"/>
+    <w:abstractNumId w:val="12"/>
   </w:num>
   <w:num w:numId="14">
     <w:abstractNumId w:val="6"/>
+  </w:num>
+  <w:num w:numId="15">
+    <w:abstractNumId w:val="13"/>
+  </w:num>
+  <w:num w:numId="16">
+    <w:abstractNumId w:val="11"/>
   </w:num>
 </w:numbering>
 </file>

</xml_diff>